<commit_message>
Part 2 and img uploaded
</commit_message>
<xml_diff>
--- a/Assignment 1.docx
+++ b/Assignment 1.docx
@@ -1,6 +1,6 @@
 
 <file path=word/document.xml><?xml version="1.0" encoding="utf-8"?>
-<w:document xmlns:wpc="http://schemas.microsoft.com/office/word/2010/wordprocessingCanvas" xmlns:cx="http://schemas.microsoft.com/office/drawing/2014/chartex" xmlns:cx1="http://schemas.microsoft.com/office/drawing/2015/9/8/chartex" xmlns:cx2="http://schemas.microsoft.com/office/drawing/2015/10/21/chartex" xmlns:cx3="http://schemas.microsoft.com/office/drawing/2016/5/9/chartex" xmlns:cx4="http://schemas.microsoft.com/office/drawing/2016/5/10/chartex" xmlns:cx5="http://schemas.microsoft.com/office/drawing/2016/5/11/chartex" xmlns:cx6="http://schemas.microsoft.com/office/drawing/2016/5/12/chartex" xmlns:cx7="http://schemas.microsoft.com/office/drawing/2016/5/13/chartex" xmlns:cx8="http://schemas.microsoft.com/office/drawing/2016/5/14/chartex" xmlns:mc="http://schemas.openxmlformats.org/markup-compatibility/2006" xmlns:aink="http://schemas.microsoft.com/office/drawing/2016/ink" xmlns:am3d="http://schemas.microsoft.com/office/drawing/2017/model3d" xmlns:o="urn:schemas-microsoft-com:office:office" xmlns:oel="http://schemas.microsoft.com/office/2019/extlst" xmlns:r="http://schemas.openxmlformats.org/officeDocument/2006/relationships" xmlns:m="http://schemas.openxmlformats.org/officeDocument/2006/math" xmlns:v="urn:schemas-microsoft-com:vml" xmlns:wp14="http://schemas.microsoft.com/office/word/2010/wordprocessingDrawing" xmlns:wp="http://schemas.openxmlformats.org/drawingml/2006/wordprocessingDrawing" xmlns:w10="urn:schemas-microsoft-com:office:word" xmlns:w="http://schemas.openxmlformats.org/wordprocessingml/2006/main" xmlns:w14="http://schemas.microsoft.com/office/word/2010/wordml" xmlns:w15="http://schemas.microsoft.com/office/word/2012/wordml" xmlns:w16cex="http://schemas.microsoft.com/office/word/2018/wordml/cex" xmlns:w16cid="http://schemas.microsoft.com/office/word/2016/wordml/cid" xmlns:w16="http://schemas.microsoft.com/office/word/2018/wordml" xmlns:w16du="http://schemas.microsoft.com/office/word/2023/wordml/word16du" xmlns:w16sdtdh="http://schemas.microsoft.com/office/word/2020/wordml/sdtdatahash" xmlns:w16sdtfl="http://schemas.microsoft.com/office/word/2024/wordml/sdtformatlock" xmlns:w16se="http://schemas.microsoft.com/office/word/2015/wordml/symex" xmlns:wpg="http://schemas.microsoft.com/office/word/2010/wordprocessingGroup" xmlns:wpi="http://schemas.microsoft.com/office/word/2010/wordprocessingInk" xmlns:wne="http://schemas.microsoft.com/office/word/2006/wordml" xmlns:wps="http://schemas.microsoft.com/office/word/2010/wordprocessingShape" mc:Ignorable="w14 w15 w16se w16cid w16 w16cex w16sdtdh w16sdtfl w16du wp14">
+<w:document xmlns:wpc="http://schemas.microsoft.com/office/word/2010/wordprocessingCanvas" xmlns:cx="http://schemas.microsoft.com/office/drawing/2014/chartex" xmlns:cx1="http://schemas.microsoft.com/office/drawing/2015/9/8/chartex" xmlns:cx2="http://schemas.microsoft.com/office/drawing/2015/10/21/chartex" xmlns:cx3="http://schemas.microsoft.com/office/drawing/2016/5/9/chartex" xmlns:cx4="http://schemas.microsoft.com/office/drawing/2016/5/10/chartex" xmlns:cx5="http://schemas.microsoft.com/office/drawing/2016/5/11/chartex" xmlns:cx6="http://schemas.microsoft.com/office/drawing/2016/5/12/chartex" xmlns:cx7="http://schemas.microsoft.com/office/drawing/2016/5/13/chartex" xmlns:cx8="http://schemas.microsoft.com/office/drawing/2016/5/14/chartex" xmlns:mc="http://schemas.openxmlformats.org/markup-compatibility/2006" xmlns:aink="http://schemas.microsoft.com/office/drawing/2016/ink" xmlns:am3d="http://schemas.microsoft.com/office/drawing/2017/model3d" xmlns:o="urn:schemas-microsoft-com:office:office" xmlns:oel="http://schemas.microsoft.com/office/2019/extlst" xmlns:r="http://schemas.openxmlformats.org/officeDocument/2006/relationships" xmlns:m="http://schemas.openxmlformats.org/officeDocument/2006/math" xmlns:v="urn:schemas-microsoft-com:vml" xmlns:wp14="http://schemas.microsoft.com/office/word/2010/wordprocessingDrawing" xmlns:wp="http://schemas.openxmlformats.org/drawingml/2006/wordprocessingDrawing" xmlns:w10="urn:schemas-microsoft-com:office:word" xmlns:w="http://schemas.openxmlformats.org/wordprocessingml/2006/main" xmlns:w14="http://schemas.microsoft.com/office/word/2010/wordml" xmlns:w15="http://schemas.microsoft.com/office/word/2012/wordml" xmlns:w16cex="http://schemas.microsoft.com/office/word/2018/wordml/cex" xmlns:w16cid="http://schemas.microsoft.com/office/word/2016/wordml/cid" xmlns:w16="http://schemas.microsoft.com/office/word/2018/wordml" xmlns:w16du="http://schemas.microsoft.com/office/word/2023/wordml/word16du" xmlns:w16sdtdh="http://schemas.microsoft.com/office/word/2020/wordml/sdtdatahash" xmlns:w16se="http://schemas.microsoft.com/office/word/2015/wordml/symex" xmlns:wpg="http://schemas.microsoft.com/office/word/2010/wordprocessingGroup" xmlns:wpi="http://schemas.microsoft.com/office/word/2010/wordprocessingInk" xmlns:wne="http://schemas.microsoft.com/office/word/2006/wordml" xmlns:wps="http://schemas.microsoft.com/office/word/2010/wordprocessingShape" mc:Ignorable="w14 w15 w16se w16cid w16 w16cex w16sdtdh w16du wp14">
   <w:body>
     <w:p>
       <w:pPr>
@@ -1082,7 +1082,7 @@
           <w:szCs w:val="24"/>
           <w:lang w:val="en-CA"/>
         </w:rPr>
-        <w:t xml:space="preserve">Three colored </w:t>
+        <w:t>Three colored shapes (</w:t>
       </w:r>
       <w:r>
         <w:rPr>
@@ -1091,7 +1091,7 @@
           <w:szCs w:val="24"/>
           <w:lang w:val="en-CA"/>
         </w:rPr>
-        <w:t xml:space="preserve">shapes </w:t>
+        <w:t xml:space="preserve">ellipse: </w:t>
       </w:r>
       <w:r>
         <w:rPr>
@@ -1100,34 +1100,7 @@
           <w:szCs w:val="24"/>
           <w:lang w:val="en-CA"/>
         </w:rPr>
-        <w:t>(</w:t>
-      </w:r>
-      <w:r>
-        <w:rPr>
-          <w:rFonts w:asciiTheme="majorBidi" w:hAnsiTheme="majorBidi" w:cstheme="majorBidi"/>
-          <w:sz w:val="24"/>
-          <w:szCs w:val="24"/>
-          <w:lang w:val="en-CA"/>
-        </w:rPr>
-        <w:t xml:space="preserve">ellipse: </w:t>
-      </w:r>
-      <w:r>
-        <w:rPr>
-          <w:rFonts w:asciiTheme="majorBidi" w:hAnsiTheme="majorBidi" w:cstheme="majorBidi"/>
-          <w:sz w:val="24"/>
-          <w:szCs w:val="24"/>
-          <w:lang w:val="en-CA"/>
-        </w:rPr>
-        <w:t>Blue, Green, Red) arranged in a triangular pattern</w:t>
-      </w:r>
-      <w:r>
-        <w:rPr>
-          <w:rFonts w:asciiTheme="majorBidi" w:hAnsiTheme="majorBidi" w:cstheme="majorBidi"/>
-          <w:sz w:val="24"/>
-          <w:szCs w:val="24"/>
-          <w:lang w:val="en-CA"/>
-        </w:rPr>
-        <w:t>.</w:t>
+        <w:t>Blue, Green, Red) arranged in a triangular pattern.</w:t>
       </w:r>
     </w:p>
     <w:p>
@@ -1152,16 +1125,7 @@
           <w:szCs w:val="24"/>
           <w:lang w:val="en-CA"/>
         </w:rPr>
-        <w:t>Proper positioning and size of circles</w:t>
-      </w:r>
-      <w:r>
-        <w:rPr>
-          <w:rFonts w:asciiTheme="majorBidi" w:hAnsiTheme="majorBidi" w:cstheme="majorBidi"/>
-          <w:sz w:val="24"/>
-          <w:szCs w:val="24"/>
-          <w:lang w:val="en-CA"/>
-        </w:rPr>
-        <w:t>.</w:t>
+        <w:t>Proper positioning and size of circles.</w:t>
       </w:r>
     </w:p>
     <w:p>
@@ -1186,16 +1150,7 @@
           <w:szCs w:val="24"/>
           <w:lang w:val="en-CA"/>
         </w:rPr>
-        <w:t>The text "OpenCV" at the center/bottom</w:t>
-      </w:r>
-      <w:r>
-        <w:rPr>
-          <w:rFonts w:asciiTheme="majorBidi" w:hAnsiTheme="majorBidi" w:cstheme="majorBidi"/>
-          <w:sz w:val="24"/>
-          <w:szCs w:val="24"/>
-          <w:lang w:val="en-CA"/>
-        </w:rPr>
-        <w:t>.</w:t>
+        <w:t>The text "OpenCV" at the center/bottom.</w:t>
       </w:r>
       <w:r>
         <w:rPr>
@@ -1853,7 +1808,27 @@
           <w:sz w:val="28"/>
           <w:szCs w:val="28"/>
         </w:rPr>
-        <w:t>Part II: Image Arithmetic</w:t>
+        <w:t>Part II</w:t>
+      </w:r>
+      <w:r>
+        <w:rPr>
+          <w:rFonts w:asciiTheme="majorBidi" w:hAnsiTheme="majorBidi"/>
+          <w:b/>
+          <w:color w:val="auto"/>
+          <w:sz w:val="28"/>
+          <w:szCs w:val="28"/>
+        </w:rPr>
+        <w:t>I</w:t>
+      </w:r>
+      <w:r>
+        <w:rPr>
+          <w:rFonts w:asciiTheme="majorBidi" w:hAnsiTheme="majorBidi"/>
+          <w:b/>
+          <w:color w:val="auto"/>
+          <w:sz w:val="28"/>
+          <w:szCs w:val="28"/>
+        </w:rPr>
+        <w:t>: Image Arithmetic</w:t>
       </w:r>
     </w:p>
     <w:p>
@@ -2151,7 +2126,7 @@
               </wp:anchor>
             </w:drawing>
           </mc:Choice>
-          <mc:Fallback>
+          <mc:Fallback xmlns:w16sdtfl="http://schemas.microsoft.com/office/word/2024/wordml/sdtformatlock">
             <w:pict>
               <v:rect w14:anchorId="694DCF02" id="Rectangle 2" o:spid="_x0000_s1026" style="position:absolute;margin-left:105.25pt;margin-top:.55pt;width:231.8pt;height:232.2pt;z-index:251660288;visibility:visible;mso-wrap-style:square;mso-width-percent:0;mso-height-percent:0;mso-wrap-distance-left:9pt;mso-wrap-distance-top:0;mso-wrap-distance-right:9pt;mso-wrap-distance-bottom:0;mso-position-horizontal:absolute;mso-position-horizontal-relative:text;mso-position-vertical:absolute;mso-position-vertical-relative:text;mso-width-percent:0;mso-height-percent:0;mso-width-relative:margin;mso-height-relative:margin;v-text-anchor:middle" o:gfxdata="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" fillcolor="white [3201]" strokecolor="black [3200]" strokeweight="1pt">
                 <v:textbox>
@@ -2671,7 +2646,7 @@
               </wp:anchor>
             </w:drawing>
           </mc:Choice>
-          <mc:Fallback>
+          <mc:Fallback xmlns:w16sdtfl="http://schemas.microsoft.com/office/word/2024/wordml/sdtformatlock">
             <w:pict>
               <v:rect w14:anchorId="6708E85E" id="Rectangle 5" o:spid="_x0000_s1026" style="position:absolute;margin-left:123.8pt;margin-top:36.85pt;width:168.95pt;height:33.9pt;z-index:251662336;visibility:visible;mso-wrap-style:square;mso-height-percent:0;mso-wrap-distance-left:9pt;mso-wrap-distance-top:0;mso-wrap-distance-right:9pt;mso-wrap-distance-bottom:0;mso-position-horizontal:absolute;mso-position-horizontal-relative:text;mso-position-vertical:absolute;mso-position-vertical-relative:text;mso-height-percent:0;mso-height-relative:margin;v-text-anchor:middle" o:gfxdata="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" filled="f" strokecolor="#e00" strokeweight="4.5pt"/>
             </w:pict>
@@ -2722,21 +2697,7 @@
         <w:rPr>
           <w:rFonts w:asciiTheme="majorBidi" w:hAnsiTheme="majorBidi" w:cstheme="majorBidi"/>
         </w:rPr>
-        <w:t xml:space="preserve">Thresholding: Let </w:t>
-      </w:r>
-      <w:proofErr w:type="gramStart"/>
-      <w:r>
-        <w:rPr>
-          <w:rFonts w:asciiTheme="majorBidi" w:hAnsiTheme="majorBidi" w:cstheme="majorBidi"/>
-        </w:rPr>
-        <w:t>user</w:t>
-      </w:r>
-      <w:proofErr w:type="gramEnd"/>
-      <w:r>
-        <w:rPr>
-          <w:rFonts w:asciiTheme="majorBidi" w:hAnsiTheme="majorBidi" w:cstheme="majorBidi"/>
-        </w:rPr>
-        <w:t xml:space="preserve"> choose between cv2.THRESH_BINARY and cv2.THRESH_BINARY_INV.</w:t>
+        <w:t>Thresholding: Let user choose between cv2.THRESH_BINARY and cv2.THRESH_BINARY_INV.</w:t>
       </w:r>
     </w:p>
     <w:p>
@@ -2796,21 +2757,7 @@
         <w:rPr>
           <w:rFonts w:asciiTheme="majorBidi" w:hAnsiTheme="majorBidi" w:cstheme="majorBidi"/>
         </w:rPr>
-        <w:t xml:space="preserve">Keep </w:t>
-      </w:r>
-      <w:proofErr w:type="gramStart"/>
-      <w:r>
-        <w:rPr>
-          <w:rFonts w:asciiTheme="majorBidi" w:hAnsiTheme="majorBidi" w:cstheme="majorBidi"/>
-        </w:rPr>
-        <w:t>a history</w:t>
-      </w:r>
-      <w:proofErr w:type="gramEnd"/>
-      <w:r>
-        <w:rPr>
-          <w:rFonts w:asciiTheme="majorBidi" w:hAnsiTheme="majorBidi" w:cstheme="majorBidi"/>
-        </w:rPr>
-        <w:t xml:space="preserve"> stack of image states.</w:t>
+        <w:t>Keep a history stack of image states.</w:t>
       </w:r>
       <w:r>
         <w:rPr>
@@ -2852,21 +2799,7 @@
         <w:rPr>
           <w:rFonts w:asciiTheme="majorBidi" w:hAnsiTheme="majorBidi" w:cstheme="majorBidi"/>
         </w:rPr>
-        <w:t xml:space="preserve">Keep a list of all actions performed (e.g., "brightness +50", "padded 20px with </w:t>
-      </w:r>
-      <w:proofErr w:type="gramStart"/>
-      <w:r>
-        <w:rPr>
-          <w:rFonts w:asciiTheme="majorBidi" w:hAnsiTheme="majorBidi" w:cstheme="majorBidi"/>
-        </w:rPr>
-        <w:t>reflect")</w:t>
-      </w:r>
-      <w:proofErr w:type="gramEnd"/>
-      <w:r>
-        <w:rPr>
-          <w:rFonts w:asciiTheme="majorBidi" w:hAnsiTheme="majorBidi" w:cstheme="majorBidi"/>
-        </w:rPr>
-        <w:t>.</w:t>
+        <w:t>Keep a list of all actions performed (e.g., "brightness +50", "padded 20px with reflect").</w:t>
       </w:r>
       <w:r>
         <w:rPr>
@@ -2912,19 +2845,11 @@
           <w:rFonts w:asciiTheme="majorBidi" w:hAnsiTheme="majorBidi" w:cstheme="majorBidi"/>
         </w:rPr>
       </w:pPr>
-      <w:proofErr w:type="gramStart"/>
-      <w:r>
-        <w:rPr>
-          <w:rFonts w:asciiTheme="majorBidi" w:hAnsiTheme="majorBidi" w:cstheme="majorBidi"/>
-        </w:rPr>
-        <w:t>Code</w:t>
-      </w:r>
-      <w:proofErr w:type="gramEnd"/>
-      <w:r>
-        <w:rPr>
-          <w:rFonts w:asciiTheme="majorBidi" w:hAnsiTheme="majorBidi" w:cstheme="majorBidi"/>
-        </w:rPr>
-        <w:t xml:space="preserve"> must be modular. Each operation must be a separate function.</w:t>
+      <w:r>
+        <w:rPr>
+          <w:rFonts w:asciiTheme="majorBidi" w:hAnsiTheme="majorBidi" w:cstheme="majorBidi"/>
+        </w:rPr>
+        <w:t>Code must be modular. Each operation must be a separate function.</w:t>
       </w:r>
     </w:p>
     <w:p>
@@ -2978,13 +2903,7 @@
         <w:rPr>
           <w:rFonts w:asciiTheme="majorBidi" w:hAnsiTheme="majorBidi" w:cstheme="majorBidi"/>
         </w:rPr>
-        <w:t>Use matplotlib to show side-by-side [original | preview]</w:t>
-      </w:r>
-      <w:r>
-        <w:rPr>
-          <w:rFonts w:asciiTheme="majorBidi" w:hAnsiTheme="majorBidi" w:cstheme="majorBidi"/>
-        </w:rPr>
-        <w:t xml:space="preserve"> after every transformation.</w:t>
+        <w:t>Use matplotlib to show side-by-side [original | preview] after every transformation.</w:t>
       </w:r>
     </w:p>
     <w:p>
@@ -3226,9 +3145,8 @@
           <w:rFonts w:asciiTheme="majorBidi" w:hAnsiTheme="majorBidi" w:cstheme="majorBidi"/>
           <w:sz w:val="24"/>
           <w:szCs w:val="28"/>
-          <w:highlight w:val="yellow"/>
-        </w:rPr>
-        <w:t>------------ (mention your name),</w:t>
+        </w:rPr>
+        <w:t>Alejandro Silva Juarez,</w:t>
       </w:r>
       <w:r>
         <w:rPr>
@@ -3311,7 +3229,7 @@
 </file>
 
 <file path=word/endnotes.xml><?xml version="1.0" encoding="utf-8"?>
-<w:endnotes xmlns:wpc="http://schemas.microsoft.com/office/word/2010/wordprocessingCanvas" xmlns:cx="http://schemas.microsoft.com/office/drawing/2014/chartex" xmlns:cx1="http://schemas.microsoft.com/office/drawing/2015/9/8/chartex" xmlns:cx2="http://schemas.microsoft.com/office/drawing/2015/10/21/chartex" xmlns:cx3="http://schemas.microsoft.com/office/drawing/2016/5/9/chartex" xmlns:cx4="http://schemas.microsoft.com/office/drawing/2016/5/10/chartex" xmlns:cx5="http://schemas.microsoft.com/office/drawing/2016/5/11/chartex" xmlns:cx6="http://schemas.microsoft.com/office/drawing/2016/5/12/chartex" xmlns:cx7="http://schemas.microsoft.com/office/drawing/2016/5/13/chartex" xmlns:cx8="http://schemas.microsoft.com/office/drawing/2016/5/14/chartex" xmlns:mc="http://schemas.openxmlformats.org/markup-compatibility/2006" xmlns:aink="http://schemas.microsoft.com/office/drawing/2016/ink" xmlns:am3d="http://schemas.microsoft.com/office/drawing/2017/model3d" xmlns:o="urn:schemas-microsoft-com:office:office" xmlns:oel="http://schemas.microsoft.com/office/2019/extlst" xmlns:r="http://schemas.openxmlformats.org/officeDocument/2006/relationships" xmlns:m="http://schemas.openxmlformats.org/officeDocument/2006/math" xmlns:v="urn:schemas-microsoft-com:vml" xmlns:wp14="http://schemas.microsoft.com/office/word/2010/wordprocessingDrawing" xmlns:wp="http://schemas.openxmlformats.org/drawingml/2006/wordprocessingDrawing" xmlns:w10="urn:schemas-microsoft-com:office:word" xmlns:w="http://schemas.openxmlformats.org/wordprocessingml/2006/main" xmlns:w14="http://schemas.microsoft.com/office/word/2010/wordml" xmlns:w15="http://schemas.microsoft.com/office/word/2012/wordml" xmlns:w16cex="http://schemas.microsoft.com/office/word/2018/wordml/cex" xmlns:w16cid="http://schemas.microsoft.com/office/word/2016/wordml/cid" xmlns:w16="http://schemas.microsoft.com/office/word/2018/wordml" xmlns:w16du="http://schemas.microsoft.com/office/word/2023/wordml/word16du" xmlns:w16sdtdh="http://schemas.microsoft.com/office/word/2020/wordml/sdtdatahash" xmlns:w16sdtfl="http://schemas.microsoft.com/office/word/2024/wordml/sdtformatlock" xmlns:w16se="http://schemas.microsoft.com/office/word/2015/wordml/symex" xmlns:wpg="http://schemas.microsoft.com/office/word/2010/wordprocessingGroup" xmlns:wpi="http://schemas.microsoft.com/office/word/2010/wordprocessingInk" xmlns:wne="http://schemas.microsoft.com/office/word/2006/wordml" xmlns:wps="http://schemas.microsoft.com/office/word/2010/wordprocessingShape" mc:Ignorable="w14 w15 w16se w16cid w16 w16cex w16sdtdh w16sdtfl w16du wp14">
+<w:endnotes xmlns:wpc="http://schemas.microsoft.com/office/word/2010/wordprocessingCanvas" xmlns:cx="http://schemas.microsoft.com/office/drawing/2014/chartex" xmlns:cx1="http://schemas.microsoft.com/office/drawing/2015/9/8/chartex" xmlns:cx2="http://schemas.microsoft.com/office/drawing/2015/10/21/chartex" xmlns:cx3="http://schemas.microsoft.com/office/drawing/2016/5/9/chartex" xmlns:cx4="http://schemas.microsoft.com/office/drawing/2016/5/10/chartex" xmlns:cx5="http://schemas.microsoft.com/office/drawing/2016/5/11/chartex" xmlns:cx6="http://schemas.microsoft.com/office/drawing/2016/5/12/chartex" xmlns:cx7="http://schemas.microsoft.com/office/drawing/2016/5/13/chartex" xmlns:cx8="http://schemas.microsoft.com/office/drawing/2016/5/14/chartex" xmlns:mc="http://schemas.openxmlformats.org/markup-compatibility/2006" xmlns:aink="http://schemas.microsoft.com/office/drawing/2016/ink" xmlns:am3d="http://schemas.microsoft.com/office/drawing/2017/model3d" xmlns:o="urn:schemas-microsoft-com:office:office" xmlns:oel="http://schemas.microsoft.com/office/2019/extlst" xmlns:r="http://schemas.openxmlformats.org/officeDocument/2006/relationships" xmlns:m="http://schemas.openxmlformats.org/officeDocument/2006/math" xmlns:v="urn:schemas-microsoft-com:vml" xmlns:wp14="http://schemas.microsoft.com/office/word/2010/wordprocessingDrawing" xmlns:wp="http://schemas.openxmlformats.org/drawingml/2006/wordprocessingDrawing" xmlns:w10="urn:schemas-microsoft-com:office:word" xmlns:w="http://schemas.openxmlformats.org/wordprocessingml/2006/main" xmlns:w14="http://schemas.microsoft.com/office/word/2010/wordml" xmlns:w15="http://schemas.microsoft.com/office/word/2012/wordml" xmlns:w16cex="http://schemas.microsoft.com/office/word/2018/wordml/cex" xmlns:w16cid="http://schemas.microsoft.com/office/word/2016/wordml/cid" xmlns:w16="http://schemas.microsoft.com/office/word/2018/wordml" xmlns:w16du="http://schemas.microsoft.com/office/word/2023/wordml/word16du" xmlns:w16sdtdh="http://schemas.microsoft.com/office/word/2020/wordml/sdtdatahash" xmlns:w16se="http://schemas.microsoft.com/office/word/2015/wordml/symex" xmlns:wpg="http://schemas.microsoft.com/office/word/2010/wordprocessingGroup" xmlns:wpi="http://schemas.microsoft.com/office/word/2010/wordprocessingInk" xmlns:wne="http://schemas.microsoft.com/office/word/2006/wordml" xmlns:wps="http://schemas.microsoft.com/office/word/2010/wordprocessingShape" mc:Ignorable="w14 w15 w16se w16cid w16 w16cex w16sdtdh w16du wp14">
   <w:endnote w:type="separator" w:id="-1">
     <w:p>
       <w:pPr>
@@ -3336,7 +3254,7 @@
 </file>
 
 <file path=word/footer1.xml><?xml version="1.0" encoding="utf-8"?>
-<w:ftr xmlns:wpc="http://schemas.microsoft.com/office/word/2010/wordprocessingCanvas" xmlns:cx="http://schemas.microsoft.com/office/drawing/2014/chartex" xmlns:cx1="http://schemas.microsoft.com/office/drawing/2015/9/8/chartex" xmlns:cx2="http://schemas.microsoft.com/office/drawing/2015/10/21/chartex" xmlns:cx3="http://schemas.microsoft.com/office/drawing/2016/5/9/chartex" xmlns:cx4="http://schemas.microsoft.com/office/drawing/2016/5/10/chartex" xmlns:cx5="http://schemas.microsoft.com/office/drawing/2016/5/11/chartex" xmlns:cx6="http://schemas.microsoft.com/office/drawing/2016/5/12/chartex" xmlns:cx7="http://schemas.microsoft.com/office/drawing/2016/5/13/chartex" xmlns:cx8="http://schemas.microsoft.com/office/drawing/2016/5/14/chartex" xmlns:mc="http://schemas.openxmlformats.org/markup-compatibility/2006" xmlns:aink="http://schemas.microsoft.com/office/drawing/2016/ink" xmlns:am3d="http://schemas.microsoft.com/office/drawing/2017/model3d" xmlns:o="urn:schemas-microsoft-com:office:office" xmlns:oel="http://schemas.microsoft.com/office/2019/extlst" xmlns:r="http://schemas.openxmlformats.org/officeDocument/2006/relationships" xmlns:m="http://schemas.openxmlformats.org/officeDocument/2006/math" xmlns:v="urn:schemas-microsoft-com:vml" xmlns:wp14="http://schemas.microsoft.com/office/word/2010/wordprocessingDrawing" xmlns:wp="http://schemas.openxmlformats.org/drawingml/2006/wordprocessingDrawing" xmlns:w10="urn:schemas-microsoft-com:office:word" xmlns:w="http://schemas.openxmlformats.org/wordprocessingml/2006/main" xmlns:w14="http://schemas.microsoft.com/office/word/2010/wordml" xmlns:w15="http://schemas.microsoft.com/office/word/2012/wordml" xmlns:w16cex="http://schemas.microsoft.com/office/word/2018/wordml/cex" xmlns:w16cid="http://schemas.microsoft.com/office/word/2016/wordml/cid" xmlns:w16="http://schemas.microsoft.com/office/word/2018/wordml" xmlns:w16du="http://schemas.microsoft.com/office/word/2023/wordml/word16du" xmlns:w16sdtdh="http://schemas.microsoft.com/office/word/2020/wordml/sdtdatahash" xmlns:w16sdtfl="http://schemas.microsoft.com/office/word/2024/wordml/sdtformatlock" xmlns:w16se="http://schemas.microsoft.com/office/word/2015/wordml/symex" xmlns:wpg="http://schemas.microsoft.com/office/word/2010/wordprocessingGroup" xmlns:wpi="http://schemas.microsoft.com/office/word/2010/wordprocessingInk" xmlns:wne="http://schemas.microsoft.com/office/word/2006/wordml" xmlns:wps="http://schemas.microsoft.com/office/word/2010/wordprocessingShape" mc:Ignorable="w14 w15 w16se w16cid w16 w16cex w16sdtdh w16sdtfl w16du wp14">
+<w:ftr xmlns:wpc="http://schemas.microsoft.com/office/word/2010/wordprocessingCanvas" xmlns:cx="http://schemas.microsoft.com/office/drawing/2014/chartex" xmlns:cx1="http://schemas.microsoft.com/office/drawing/2015/9/8/chartex" xmlns:cx2="http://schemas.microsoft.com/office/drawing/2015/10/21/chartex" xmlns:cx3="http://schemas.microsoft.com/office/drawing/2016/5/9/chartex" xmlns:cx4="http://schemas.microsoft.com/office/drawing/2016/5/10/chartex" xmlns:cx5="http://schemas.microsoft.com/office/drawing/2016/5/11/chartex" xmlns:cx6="http://schemas.microsoft.com/office/drawing/2016/5/12/chartex" xmlns:cx7="http://schemas.microsoft.com/office/drawing/2016/5/13/chartex" xmlns:cx8="http://schemas.microsoft.com/office/drawing/2016/5/14/chartex" xmlns:mc="http://schemas.openxmlformats.org/markup-compatibility/2006" xmlns:aink="http://schemas.microsoft.com/office/drawing/2016/ink" xmlns:am3d="http://schemas.microsoft.com/office/drawing/2017/model3d" xmlns:o="urn:schemas-microsoft-com:office:office" xmlns:oel="http://schemas.microsoft.com/office/2019/extlst" xmlns:r="http://schemas.openxmlformats.org/officeDocument/2006/relationships" xmlns:m="http://schemas.openxmlformats.org/officeDocument/2006/math" xmlns:v="urn:schemas-microsoft-com:vml" xmlns:wp14="http://schemas.microsoft.com/office/word/2010/wordprocessingDrawing" xmlns:wp="http://schemas.openxmlformats.org/drawingml/2006/wordprocessingDrawing" xmlns:w10="urn:schemas-microsoft-com:office:word" xmlns:w="http://schemas.openxmlformats.org/wordprocessingml/2006/main" xmlns:w14="http://schemas.microsoft.com/office/word/2010/wordml" xmlns:w15="http://schemas.microsoft.com/office/word/2012/wordml" xmlns:w16cex="http://schemas.microsoft.com/office/word/2018/wordml/cex" xmlns:w16cid="http://schemas.microsoft.com/office/word/2016/wordml/cid" xmlns:w16="http://schemas.microsoft.com/office/word/2018/wordml" xmlns:w16du="http://schemas.microsoft.com/office/word/2023/wordml/word16du" xmlns:w16sdtdh="http://schemas.microsoft.com/office/word/2020/wordml/sdtdatahash" xmlns:w16se="http://schemas.microsoft.com/office/word/2015/wordml/symex" xmlns:wpg="http://schemas.microsoft.com/office/word/2010/wordprocessingGroup" xmlns:wpi="http://schemas.microsoft.com/office/word/2010/wordprocessingInk" xmlns:wne="http://schemas.microsoft.com/office/word/2006/wordml" xmlns:wps="http://schemas.microsoft.com/office/word/2010/wordprocessingShape" mc:Ignorable="w14 w15 w16se w16cid w16 w16cex w16sdtdh w16du wp14">
   <w:sdt>
     <w:sdtPr>
       <w:rPr>
@@ -3510,7 +3428,7 @@
 </file>
 
 <file path=word/footnotes.xml><?xml version="1.0" encoding="utf-8"?>
-<w:footnotes xmlns:wpc="http://schemas.microsoft.com/office/word/2010/wordprocessingCanvas" xmlns:cx="http://schemas.microsoft.com/office/drawing/2014/chartex" xmlns:cx1="http://schemas.microsoft.com/office/drawing/2015/9/8/chartex" xmlns:cx2="http://schemas.microsoft.com/office/drawing/2015/10/21/chartex" xmlns:cx3="http://schemas.microsoft.com/office/drawing/2016/5/9/chartex" xmlns:cx4="http://schemas.microsoft.com/office/drawing/2016/5/10/chartex" xmlns:cx5="http://schemas.microsoft.com/office/drawing/2016/5/11/chartex" xmlns:cx6="http://schemas.microsoft.com/office/drawing/2016/5/12/chartex" xmlns:cx7="http://schemas.microsoft.com/office/drawing/2016/5/13/chartex" xmlns:cx8="http://schemas.microsoft.com/office/drawing/2016/5/14/chartex" xmlns:mc="http://schemas.openxmlformats.org/markup-compatibility/2006" xmlns:aink="http://schemas.microsoft.com/office/drawing/2016/ink" xmlns:am3d="http://schemas.microsoft.com/office/drawing/2017/model3d" xmlns:o="urn:schemas-microsoft-com:office:office" xmlns:oel="http://schemas.microsoft.com/office/2019/extlst" xmlns:r="http://schemas.openxmlformats.org/officeDocument/2006/relationships" xmlns:m="http://schemas.openxmlformats.org/officeDocument/2006/math" xmlns:v="urn:schemas-microsoft-com:vml" xmlns:wp14="http://schemas.microsoft.com/office/word/2010/wordprocessingDrawing" xmlns:wp="http://schemas.openxmlformats.org/drawingml/2006/wordprocessingDrawing" xmlns:w10="urn:schemas-microsoft-com:office:word" xmlns:w="http://schemas.openxmlformats.org/wordprocessingml/2006/main" xmlns:w14="http://schemas.microsoft.com/office/word/2010/wordml" xmlns:w15="http://schemas.microsoft.com/office/word/2012/wordml" xmlns:w16cex="http://schemas.microsoft.com/office/word/2018/wordml/cex" xmlns:w16cid="http://schemas.microsoft.com/office/word/2016/wordml/cid" xmlns:w16="http://schemas.microsoft.com/office/word/2018/wordml" xmlns:w16du="http://schemas.microsoft.com/office/word/2023/wordml/word16du" xmlns:w16sdtdh="http://schemas.microsoft.com/office/word/2020/wordml/sdtdatahash" xmlns:w16sdtfl="http://schemas.microsoft.com/office/word/2024/wordml/sdtformatlock" xmlns:w16se="http://schemas.microsoft.com/office/word/2015/wordml/symex" xmlns:wpg="http://schemas.microsoft.com/office/word/2010/wordprocessingGroup" xmlns:wpi="http://schemas.microsoft.com/office/word/2010/wordprocessingInk" xmlns:wne="http://schemas.microsoft.com/office/word/2006/wordml" xmlns:wps="http://schemas.microsoft.com/office/word/2010/wordprocessingShape" mc:Ignorable="w14 w15 w16se w16cid w16 w16cex w16sdtdh w16sdtfl w16du wp14">
+<w:footnotes xmlns:wpc="http://schemas.microsoft.com/office/word/2010/wordprocessingCanvas" xmlns:cx="http://schemas.microsoft.com/office/drawing/2014/chartex" xmlns:cx1="http://schemas.microsoft.com/office/drawing/2015/9/8/chartex" xmlns:cx2="http://schemas.microsoft.com/office/drawing/2015/10/21/chartex" xmlns:cx3="http://schemas.microsoft.com/office/drawing/2016/5/9/chartex" xmlns:cx4="http://schemas.microsoft.com/office/drawing/2016/5/10/chartex" xmlns:cx5="http://schemas.microsoft.com/office/drawing/2016/5/11/chartex" xmlns:cx6="http://schemas.microsoft.com/office/drawing/2016/5/12/chartex" xmlns:cx7="http://schemas.microsoft.com/office/drawing/2016/5/13/chartex" xmlns:cx8="http://schemas.microsoft.com/office/drawing/2016/5/14/chartex" xmlns:mc="http://schemas.openxmlformats.org/markup-compatibility/2006" xmlns:aink="http://schemas.microsoft.com/office/drawing/2016/ink" xmlns:am3d="http://schemas.microsoft.com/office/drawing/2017/model3d" xmlns:o="urn:schemas-microsoft-com:office:office" xmlns:oel="http://schemas.microsoft.com/office/2019/extlst" xmlns:r="http://schemas.openxmlformats.org/officeDocument/2006/relationships" xmlns:m="http://schemas.openxmlformats.org/officeDocument/2006/math" xmlns:v="urn:schemas-microsoft-com:vml" xmlns:wp14="http://schemas.microsoft.com/office/word/2010/wordprocessingDrawing" xmlns:wp="http://schemas.openxmlformats.org/drawingml/2006/wordprocessingDrawing" xmlns:w10="urn:schemas-microsoft-com:office:word" xmlns:w="http://schemas.openxmlformats.org/wordprocessingml/2006/main" xmlns:w14="http://schemas.microsoft.com/office/word/2010/wordml" xmlns:w15="http://schemas.microsoft.com/office/word/2012/wordml" xmlns:w16cex="http://schemas.microsoft.com/office/word/2018/wordml/cex" xmlns:w16cid="http://schemas.microsoft.com/office/word/2016/wordml/cid" xmlns:w16="http://schemas.microsoft.com/office/word/2018/wordml" xmlns:w16du="http://schemas.microsoft.com/office/word/2023/wordml/word16du" xmlns:w16sdtdh="http://schemas.microsoft.com/office/word/2020/wordml/sdtdatahash" xmlns:w16se="http://schemas.microsoft.com/office/word/2015/wordml/symex" xmlns:wpg="http://schemas.microsoft.com/office/word/2010/wordprocessingGroup" xmlns:wpi="http://schemas.microsoft.com/office/word/2010/wordprocessingInk" xmlns:wne="http://schemas.microsoft.com/office/word/2006/wordml" xmlns:wps="http://schemas.microsoft.com/office/word/2010/wordprocessingShape" mc:Ignorable="w14 w15 w16se w16cid w16 w16cex w16sdtdh w16du wp14">
   <w:footnote w:type="separator" w:id="-1">
     <w:p>
       <w:pPr>
@@ -3535,7 +3453,7 @@
 </file>
 
 <file path=word/numbering.xml><?xml version="1.0" encoding="utf-8"?>
-<w:numbering xmlns:wpc="http://schemas.microsoft.com/office/word/2010/wordprocessingCanvas" xmlns:cx="http://schemas.microsoft.com/office/drawing/2014/chartex" xmlns:cx1="http://schemas.microsoft.com/office/drawing/2015/9/8/chartex" xmlns:cx2="http://schemas.microsoft.com/office/drawing/2015/10/21/chartex" xmlns:cx3="http://schemas.microsoft.com/office/drawing/2016/5/9/chartex" xmlns:cx4="http://schemas.microsoft.com/office/drawing/2016/5/10/chartex" xmlns:cx5="http://schemas.microsoft.com/office/drawing/2016/5/11/chartex" xmlns:cx6="http://schemas.microsoft.com/office/drawing/2016/5/12/chartex" xmlns:cx7="http://schemas.microsoft.com/office/drawing/2016/5/13/chartex" xmlns:cx8="http://schemas.microsoft.com/office/drawing/2016/5/14/chartex" xmlns:mc="http://schemas.openxmlformats.org/markup-compatibility/2006" xmlns:aink="http://schemas.microsoft.com/office/drawing/2016/ink" xmlns:am3d="http://schemas.microsoft.com/office/drawing/2017/model3d" xmlns:o="urn:schemas-microsoft-com:office:office" xmlns:oel="http://schemas.microsoft.com/office/2019/extlst" xmlns:r="http://schemas.openxmlformats.org/officeDocument/2006/relationships" xmlns:m="http://schemas.openxmlformats.org/officeDocument/2006/math" xmlns:v="urn:schemas-microsoft-com:vml" xmlns:wp14="http://schemas.microsoft.com/office/word/2010/wordprocessingDrawing" xmlns:wp="http://schemas.openxmlformats.org/drawingml/2006/wordprocessingDrawing" xmlns:w10="urn:schemas-microsoft-com:office:word" xmlns:w="http://schemas.openxmlformats.org/wordprocessingml/2006/main" xmlns:w14="http://schemas.microsoft.com/office/word/2010/wordml" xmlns:w15="http://schemas.microsoft.com/office/word/2012/wordml" xmlns:w16cex="http://schemas.microsoft.com/office/word/2018/wordml/cex" xmlns:w16cid="http://schemas.microsoft.com/office/word/2016/wordml/cid" xmlns:w16="http://schemas.microsoft.com/office/word/2018/wordml" xmlns:w16du="http://schemas.microsoft.com/office/word/2023/wordml/word16du" xmlns:w16sdtdh="http://schemas.microsoft.com/office/word/2020/wordml/sdtdatahash" xmlns:w16sdtfl="http://schemas.microsoft.com/office/word/2024/wordml/sdtformatlock" xmlns:w16se="http://schemas.microsoft.com/office/word/2015/wordml/symex" xmlns:wpg="http://schemas.microsoft.com/office/word/2010/wordprocessingGroup" xmlns:wpi="http://schemas.microsoft.com/office/word/2010/wordprocessingInk" xmlns:wne="http://schemas.microsoft.com/office/word/2006/wordml" xmlns:wps="http://schemas.microsoft.com/office/word/2010/wordprocessingShape" mc:Ignorable="w14 w15 w16se w16cid w16 w16cex w16sdtdh w16sdtfl w16du wp14">
+<w:numbering xmlns:wpc="http://schemas.microsoft.com/office/word/2010/wordprocessingCanvas" xmlns:cx="http://schemas.microsoft.com/office/drawing/2014/chartex" xmlns:cx1="http://schemas.microsoft.com/office/drawing/2015/9/8/chartex" xmlns:cx2="http://schemas.microsoft.com/office/drawing/2015/10/21/chartex" xmlns:cx3="http://schemas.microsoft.com/office/drawing/2016/5/9/chartex" xmlns:cx4="http://schemas.microsoft.com/office/drawing/2016/5/10/chartex" xmlns:cx5="http://schemas.microsoft.com/office/drawing/2016/5/11/chartex" xmlns:cx6="http://schemas.microsoft.com/office/drawing/2016/5/12/chartex" xmlns:cx7="http://schemas.microsoft.com/office/drawing/2016/5/13/chartex" xmlns:cx8="http://schemas.microsoft.com/office/drawing/2016/5/14/chartex" xmlns:mc="http://schemas.openxmlformats.org/markup-compatibility/2006" xmlns:aink="http://schemas.microsoft.com/office/drawing/2016/ink" xmlns:am3d="http://schemas.microsoft.com/office/drawing/2017/model3d" xmlns:o="urn:schemas-microsoft-com:office:office" xmlns:oel="http://schemas.microsoft.com/office/2019/extlst" xmlns:r="http://schemas.openxmlformats.org/officeDocument/2006/relationships" xmlns:m="http://schemas.openxmlformats.org/officeDocument/2006/math" xmlns:v="urn:schemas-microsoft-com:vml" xmlns:wp14="http://schemas.microsoft.com/office/word/2010/wordprocessingDrawing" xmlns:wp="http://schemas.openxmlformats.org/drawingml/2006/wordprocessingDrawing" xmlns:w10="urn:schemas-microsoft-com:office:word" xmlns:w="http://schemas.openxmlformats.org/wordprocessingml/2006/main" xmlns:w14="http://schemas.microsoft.com/office/word/2010/wordml" xmlns:w15="http://schemas.microsoft.com/office/word/2012/wordml" xmlns:w16cex="http://schemas.microsoft.com/office/word/2018/wordml/cex" xmlns:w16cid="http://schemas.microsoft.com/office/word/2016/wordml/cid" xmlns:w16="http://schemas.microsoft.com/office/word/2018/wordml" xmlns:w16du="http://schemas.microsoft.com/office/word/2023/wordml/word16du" xmlns:w16sdtdh="http://schemas.microsoft.com/office/word/2020/wordml/sdtdatahash" xmlns:w16se="http://schemas.microsoft.com/office/word/2015/wordml/symex" xmlns:wpg="http://schemas.microsoft.com/office/word/2010/wordprocessingGroup" xmlns:wpi="http://schemas.microsoft.com/office/word/2010/wordprocessingInk" xmlns:wne="http://schemas.microsoft.com/office/word/2006/wordml" xmlns:wps="http://schemas.microsoft.com/office/word/2010/wordprocessingShape" mc:Ignorable="w14 w15 w16se w16cid w16 w16cex w16sdtdh w16du wp14">
   <w:abstractNum w:abstractNumId="0" w15:restartNumberingAfterBreak="0">
     <w:nsid w:val="00F61934"/>
     <w:multiLevelType w:val="hybridMultilevel"/>
@@ -8763,7 +8681,7 @@
 </file>
 
 <file path=word/styles.xml><?xml version="1.0" encoding="utf-8"?>
-<w:styles xmlns:mc="http://schemas.openxmlformats.org/markup-compatibility/2006" xmlns:r="http://schemas.openxmlformats.org/officeDocument/2006/relationships" xmlns:w="http://schemas.openxmlformats.org/wordprocessingml/2006/main" xmlns:w14="http://schemas.microsoft.com/office/word/2010/wordml" xmlns:w15="http://schemas.microsoft.com/office/word/2012/wordml" xmlns:w16cex="http://schemas.microsoft.com/office/word/2018/wordml/cex" xmlns:w16cid="http://schemas.microsoft.com/office/word/2016/wordml/cid" xmlns:w16="http://schemas.microsoft.com/office/word/2018/wordml" xmlns:w16du="http://schemas.microsoft.com/office/word/2023/wordml/word16du" xmlns:w16sdtdh="http://schemas.microsoft.com/office/word/2020/wordml/sdtdatahash" xmlns:w16sdtfl="http://schemas.microsoft.com/office/word/2024/wordml/sdtformatlock" xmlns:w16se="http://schemas.microsoft.com/office/word/2015/wordml/symex" mc:Ignorable="w14 w15 w16se w16cid w16 w16cex w16sdtdh w16sdtfl w16du">
+<w:styles xmlns:mc="http://schemas.openxmlformats.org/markup-compatibility/2006" xmlns:r="http://schemas.openxmlformats.org/officeDocument/2006/relationships" xmlns:w="http://schemas.openxmlformats.org/wordprocessingml/2006/main" xmlns:w14="http://schemas.microsoft.com/office/word/2010/wordml" xmlns:w15="http://schemas.microsoft.com/office/word/2012/wordml" xmlns:w16cex="http://schemas.microsoft.com/office/word/2018/wordml/cex" xmlns:w16cid="http://schemas.microsoft.com/office/word/2016/wordml/cid" xmlns:w16="http://schemas.microsoft.com/office/word/2018/wordml" xmlns:w16du="http://schemas.microsoft.com/office/word/2023/wordml/word16du" xmlns:w16sdtdh="http://schemas.microsoft.com/office/word/2020/wordml/sdtdatahash" xmlns:w16se="http://schemas.microsoft.com/office/word/2015/wordml/symex" mc:Ignorable="w14 w15 w16se w16cid w16 w16cex w16sdtdh w16du">
   <w:docDefaults>
     <w:rPrDefault>
       <w:rPr>

</xml_diff>

<commit_message>
Adding repo link in docx
</commit_message>
<xml_diff>
--- a/Assignment 1.docx
+++ b/Assignment 1.docx
@@ -685,6 +685,45 @@
                 <w:szCs w:val="28"/>
               </w:rPr>
             </w:pPr>
+            <w:hyperlink r:id="rId7" w:history="1">
+              <w:r>
+                <w:rPr>
+                  <w:rStyle w:val="Hyperlink"/>
+                  <w:rFonts w:asciiTheme="majorBidi" w:hAnsiTheme="majorBidi" w:cstheme="majorBidi"/>
+                  <w:sz w:val="24"/>
+                  <w:szCs w:val="28"/>
+                </w:rPr>
+                <w:t>https://github.com/Silpar55/CVI620-Assig</w:t>
+              </w:r>
+              <w:r>
+                <w:rPr>
+                  <w:rStyle w:val="Hyperlink"/>
+                  <w:rFonts w:asciiTheme="majorBidi" w:hAnsiTheme="majorBidi" w:cstheme="majorBidi"/>
+                  <w:sz w:val="24"/>
+                  <w:szCs w:val="28"/>
+                </w:rPr>
+                <w:t>n</w:t>
+              </w:r>
+              <w:r>
+                <w:rPr>
+                  <w:rStyle w:val="Hyperlink"/>
+                  <w:rFonts w:asciiTheme="majorBidi" w:hAnsiTheme="majorBidi" w:cstheme="majorBidi"/>
+                  <w:sz w:val="24"/>
+                  <w:szCs w:val="28"/>
+                </w:rPr>
+                <w:t>ment-01/</w:t>
+              </w:r>
+            </w:hyperlink>
+          </w:p>
+          <w:p>
+            <w:pPr>
+              <w:jc w:val="both"/>
+              <w:rPr>
+                <w:rFonts w:asciiTheme="majorBidi" w:hAnsiTheme="majorBidi" w:cstheme="majorBidi"/>
+                <w:sz w:val="24"/>
+                <w:szCs w:val="28"/>
+              </w:rPr>
+            </w:pPr>
           </w:p>
         </w:tc>
       </w:tr>
@@ -941,10 +980,10 @@
                     <pic:cNvPicPr/>
                   </pic:nvPicPr>
                   <pic:blipFill>
-                    <a:blip r:embed="rId7">
+                    <a:blip r:embed="rId8">
                       <a:extLst>
                         <a:ext uri="{96DAC541-7B7A-43D3-8B79-37D633B846F1}">
-                          <asvg:svgBlip xmlns:asvg="http://schemas.microsoft.com/office/drawing/2016/SVG/main" r:embed="rId8"/>
+                          <asvg:svgBlip xmlns:asvg="http://schemas.microsoft.com/office/drawing/2016/SVG/main" r:embed="rId9"/>
                         </a:ext>
                       </a:extLst>
                     </a:blip>
@@ -1164,7 +1203,7 @@
     </w:p>
     <w:p>
       <w:pPr>
-        <w:jc w:val="both"/>
+        <w:jc w:val="center"/>
         <w:rPr>
           <w:rFonts w:asciiTheme="majorBidi" w:hAnsiTheme="majorBidi" w:cstheme="majorBidi"/>
           <w:sz w:val="24"/>
@@ -1172,17 +1211,50 @@
           <w:lang w:val="en-CA"/>
         </w:rPr>
       </w:pPr>
-    </w:p>
-    <w:p>
-      <w:pPr>
-        <w:jc w:val="both"/>
-        <w:rPr>
-          <w:rFonts w:asciiTheme="majorBidi" w:hAnsiTheme="majorBidi" w:cstheme="majorBidi"/>
+      <w:r>
+        <w:rPr>
+          <w:rFonts w:asciiTheme="majorBidi" w:hAnsiTheme="majorBidi" w:cstheme="majorBidi"/>
+          <w:noProof/>
           <w:sz w:val="24"/>
           <w:szCs w:val="24"/>
           <w:lang w:val="en-CA"/>
         </w:rPr>
-      </w:pPr>
+        <w:drawing>
+          <wp:inline distT="0" distB="0" distL="0" distR="0" wp14:anchorId="72F1B69A" wp14:editId="7C9A09EC">
+            <wp:extent cx="3134712" cy="3313216"/>
+            <wp:effectExtent l="0" t="0" r="2540" b="1905"/>
+            <wp:docPr id="810469022" name="Picture 1" descr="A screenshot of a computer&#10;&#10;Description automatically generated"/>
+            <wp:cNvGraphicFramePr>
+              <a:graphicFrameLocks xmlns:a="http://schemas.openxmlformats.org/drawingml/2006/main" noChangeAspect="1"/>
+            </wp:cNvGraphicFramePr>
+            <a:graphic xmlns:a="http://schemas.openxmlformats.org/drawingml/2006/main">
+              <a:graphicData uri="http://schemas.openxmlformats.org/drawingml/2006/picture">
+                <pic:pic xmlns:pic="http://schemas.openxmlformats.org/drawingml/2006/picture">
+                  <pic:nvPicPr>
+                    <pic:cNvPr id="810469022" name="Picture 1" descr="A screenshot of a computer&#10;&#10;Description automatically generated"/>
+                    <pic:cNvPicPr/>
+                  </pic:nvPicPr>
+                  <pic:blipFill>
+                    <a:blip r:embed="rId10"/>
+                    <a:stretch>
+                      <a:fillRect/>
+                    </a:stretch>
+                  </pic:blipFill>
+                  <pic:spPr>
+                    <a:xfrm>
+                      <a:off x="0" y="0"/>
+                      <a:ext cx="3152092" cy="3331585"/>
+                    </a:xfrm>
+                    <a:prstGeom prst="rect">
+                      <a:avLst/>
+                    </a:prstGeom>
+                  </pic:spPr>
+                </pic:pic>
+              </a:graphicData>
+            </a:graphic>
+          </wp:inline>
+        </w:drawing>
+      </w:r>
     </w:p>
     <w:p>
       <w:pPr>
@@ -1203,126 +1275,6 @@
           <w:sz w:val="24"/>
           <w:szCs w:val="24"/>
           <w:lang w:val="en-CA"/>
-        </w:rPr>
-      </w:pPr>
-    </w:p>
-    <w:p>
-      <w:pPr>
-        <w:jc w:val="both"/>
-        <w:rPr>
-          <w:rFonts w:asciiTheme="majorBidi" w:hAnsiTheme="majorBidi" w:cstheme="majorBidi"/>
-          <w:sz w:val="24"/>
-          <w:szCs w:val="24"/>
-          <w:lang w:val="en-CA"/>
-        </w:rPr>
-      </w:pPr>
-    </w:p>
-    <w:p>
-      <w:pPr>
-        <w:jc w:val="both"/>
-        <w:rPr>
-          <w:rFonts w:asciiTheme="majorBidi" w:hAnsiTheme="majorBidi" w:cstheme="majorBidi"/>
-          <w:sz w:val="24"/>
-          <w:szCs w:val="24"/>
-          <w:lang w:val="en-CA"/>
-        </w:rPr>
-      </w:pPr>
-    </w:p>
-    <w:p>
-      <w:pPr>
-        <w:jc w:val="both"/>
-        <w:rPr>
-          <w:rFonts w:asciiTheme="majorBidi" w:hAnsiTheme="majorBidi" w:cstheme="majorBidi"/>
-          <w:sz w:val="24"/>
-          <w:szCs w:val="24"/>
-          <w:lang w:val="en-CA"/>
-        </w:rPr>
-      </w:pPr>
-    </w:p>
-    <w:p>
-      <w:pPr>
-        <w:jc w:val="both"/>
-        <w:rPr>
-          <w:rFonts w:asciiTheme="majorBidi" w:hAnsiTheme="majorBidi" w:cstheme="majorBidi"/>
-          <w:sz w:val="24"/>
-          <w:szCs w:val="24"/>
-          <w:lang w:val="en-CA"/>
-        </w:rPr>
-      </w:pPr>
-    </w:p>
-    <w:p>
-      <w:pPr>
-        <w:jc w:val="both"/>
-        <w:rPr>
-          <w:rFonts w:asciiTheme="majorBidi" w:hAnsiTheme="majorBidi" w:cstheme="majorBidi"/>
-          <w:sz w:val="24"/>
-          <w:szCs w:val="24"/>
-          <w:lang w:val="en-CA"/>
-        </w:rPr>
-      </w:pPr>
-    </w:p>
-    <w:p>
-      <w:pPr>
-        <w:jc w:val="both"/>
-        <w:rPr>
-          <w:rFonts w:asciiTheme="majorBidi" w:hAnsiTheme="majorBidi" w:cstheme="majorBidi"/>
-          <w:sz w:val="24"/>
-          <w:szCs w:val="24"/>
-          <w:lang w:val="en-CA"/>
-        </w:rPr>
-      </w:pPr>
-    </w:p>
-    <w:p>
-      <w:pPr>
-        <w:jc w:val="both"/>
-        <w:rPr>
-          <w:rFonts w:asciiTheme="majorBidi" w:hAnsiTheme="majorBidi" w:cstheme="majorBidi"/>
-          <w:sz w:val="24"/>
-          <w:szCs w:val="24"/>
-          <w:lang w:val="en-CA"/>
-        </w:rPr>
-      </w:pPr>
-    </w:p>
-    <w:p>
-      <w:pPr>
-        <w:jc w:val="both"/>
-        <w:rPr>
-          <w:rFonts w:asciiTheme="majorBidi" w:hAnsiTheme="majorBidi" w:cstheme="majorBidi"/>
-          <w:sz w:val="24"/>
-          <w:szCs w:val="24"/>
-          <w:lang w:val="en-CA"/>
-        </w:rPr>
-      </w:pPr>
-    </w:p>
-    <w:p>
-      <w:pPr>
-        <w:jc w:val="both"/>
-        <w:rPr>
-          <w:rFonts w:asciiTheme="majorBidi" w:hAnsiTheme="majorBidi" w:cstheme="majorBidi"/>
-          <w:sz w:val="24"/>
-          <w:szCs w:val="24"/>
-          <w:lang w:val="en-CA"/>
-        </w:rPr>
-      </w:pPr>
-    </w:p>
-    <w:p>
-      <w:pPr>
-        <w:jc w:val="both"/>
-        <w:rPr>
-          <w:rFonts w:asciiTheme="majorBidi" w:hAnsiTheme="majorBidi" w:cstheme="majorBidi"/>
-          <w:sz w:val="24"/>
-          <w:szCs w:val="24"/>
-          <w:lang w:val="en-CA"/>
-        </w:rPr>
-      </w:pPr>
-    </w:p>
-    <w:p>
-      <w:pPr>
-        <w:jc w:val="both"/>
-        <w:rPr>
-          <w:rFonts w:asciiTheme="majorBidi" w:hAnsiTheme="majorBidi" w:cstheme="majorBidi"/>
-          <w:sz w:val="24"/>
-          <w:szCs w:val="24"/>
         </w:rPr>
       </w:pPr>
     </w:p>
@@ -1622,169 +1574,84 @@
         </w:rPr>
         <w:t>Display and save the blended image as "manual_blend.jpg"</w:t>
       </w:r>
-    </w:p>
-    <w:p>
-      <w:pPr>
-        <w:pStyle w:val="Heading2"/>
-        <w:jc w:val="both"/>
-        <w:rPr>
-          <w:rFonts w:asciiTheme="majorBidi" w:hAnsiTheme="majorBidi"/>
-          <w:b/>
-          <w:color w:val="auto"/>
-          <w:sz w:val="28"/>
-          <w:szCs w:val="28"/>
-        </w:rPr>
-      </w:pPr>
-    </w:p>
-    <w:p>
-      <w:pPr>
-        <w:rPr>
-          <w:rFonts w:asciiTheme="majorBidi" w:hAnsiTheme="majorBidi" w:cstheme="majorBidi"/>
-        </w:rPr>
-      </w:pPr>
-    </w:p>
-    <w:p>
-      <w:pPr>
-        <w:rPr>
-          <w:rFonts w:asciiTheme="majorBidi" w:hAnsiTheme="majorBidi" w:cstheme="majorBidi"/>
-        </w:rPr>
-      </w:pPr>
-    </w:p>
-    <w:p>
-      <w:pPr>
-        <w:rPr>
-          <w:rFonts w:asciiTheme="majorBidi" w:hAnsiTheme="majorBidi" w:cstheme="majorBidi"/>
-        </w:rPr>
-      </w:pPr>
-    </w:p>
-    <w:p>
-      <w:pPr>
-        <w:rPr>
-          <w:rFonts w:asciiTheme="majorBidi" w:hAnsiTheme="majorBidi" w:cstheme="majorBidi"/>
-        </w:rPr>
-      </w:pPr>
-    </w:p>
-    <w:p>
-      <w:pPr>
-        <w:rPr>
-          <w:rFonts w:asciiTheme="majorBidi" w:hAnsiTheme="majorBidi" w:cstheme="majorBidi"/>
-        </w:rPr>
-      </w:pPr>
-    </w:p>
-    <w:p>
-      <w:pPr>
-        <w:rPr>
-          <w:rFonts w:asciiTheme="majorBidi" w:hAnsiTheme="majorBidi" w:cstheme="majorBidi"/>
-        </w:rPr>
-      </w:pPr>
-    </w:p>
-    <w:p>
-      <w:pPr>
-        <w:rPr>
-          <w:rFonts w:asciiTheme="majorBidi" w:hAnsiTheme="majorBidi" w:cstheme="majorBidi"/>
-        </w:rPr>
-      </w:pPr>
-    </w:p>
-    <w:p>
-      <w:pPr>
-        <w:rPr>
-          <w:rFonts w:asciiTheme="majorBidi" w:hAnsiTheme="majorBidi" w:cstheme="majorBidi"/>
-        </w:rPr>
-      </w:pPr>
-    </w:p>
-    <w:p>
-      <w:pPr>
-        <w:rPr>
-          <w:rFonts w:asciiTheme="majorBidi" w:hAnsiTheme="majorBidi" w:cstheme="majorBidi"/>
-        </w:rPr>
-      </w:pPr>
-    </w:p>
-    <w:p>
-      <w:pPr>
-        <w:rPr>
-          <w:rFonts w:asciiTheme="majorBidi" w:hAnsiTheme="majorBidi" w:cstheme="majorBidi"/>
-        </w:rPr>
-      </w:pPr>
-    </w:p>
-    <w:p>
-      <w:pPr>
-        <w:rPr>
-          <w:rFonts w:asciiTheme="majorBidi" w:hAnsiTheme="majorBidi" w:cstheme="majorBidi"/>
-        </w:rPr>
-      </w:pPr>
-    </w:p>
-    <w:p>
-      <w:pPr>
-        <w:rPr>
-          <w:rFonts w:asciiTheme="majorBidi" w:hAnsiTheme="majorBidi" w:cstheme="majorBidi"/>
-        </w:rPr>
-      </w:pPr>
-    </w:p>
-    <w:p>
-      <w:pPr>
-        <w:rPr>
-          <w:rFonts w:asciiTheme="majorBidi" w:hAnsiTheme="majorBidi" w:cstheme="majorBidi"/>
-        </w:rPr>
-      </w:pPr>
-    </w:p>
-    <w:p>
-      <w:pPr>
-        <w:rPr>
-          <w:rFonts w:asciiTheme="majorBidi" w:hAnsiTheme="majorBidi" w:cstheme="majorBidi"/>
-        </w:rPr>
-      </w:pPr>
-    </w:p>
-    <w:p>
-      <w:pPr>
-        <w:rPr>
-          <w:rFonts w:asciiTheme="majorBidi" w:hAnsiTheme="majorBidi" w:cstheme="majorBidi"/>
-        </w:rPr>
-      </w:pPr>
-    </w:p>
-    <w:p>
-      <w:pPr>
-        <w:rPr>
-          <w:rFonts w:asciiTheme="majorBidi" w:hAnsiTheme="majorBidi" w:cstheme="majorBidi"/>
-        </w:rPr>
-      </w:pPr>
-    </w:p>
-    <w:p>
-      <w:pPr>
-        <w:rPr>
-          <w:rFonts w:asciiTheme="majorBidi" w:hAnsiTheme="majorBidi" w:cstheme="majorBidi"/>
-        </w:rPr>
-      </w:pPr>
-    </w:p>
-    <w:p>
-      <w:pPr>
-        <w:rPr>
-          <w:rFonts w:asciiTheme="majorBidi" w:hAnsiTheme="majorBidi" w:cstheme="majorBidi"/>
-        </w:rPr>
-      </w:pPr>
-    </w:p>
-    <w:p>
-      <w:pPr>
-        <w:rPr>
-          <w:rFonts w:asciiTheme="majorBidi" w:hAnsiTheme="majorBidi" w:cstheme="majorBidi"/>
-        </w:rPr>
-      </w:pPr>
-    </w:p>
-    <w:p>
-      <w:pPr>
-        <w:rPr>
-          <w:rFonts w:asciiTheme="majorBidi" w:hAnsiTheme="majorBidi" w:cstheme="majorBidi"/>
-        </w:rPr>
-      </w:pPr>
-    </w:p>
-    <w:p>
-      <w:pPr>
-        <w:spacing w:after="120" w:line="257" w:lineRule="auto"/>
+      <w:r>
+        <w:rPr>
+          <w:noProof/>
+        </w:rPr>
+        <w:t xml:space="preserve"> </w:t>
+      </w:r>
+    </w:p>
+    <w:p>
+      <w:pPr>
+        <w:ind w:left="360"/>
         <w:jc w:val="both"/>
         <w:rPr>
           <w:rFonts w:asciiTheme="majorBidi" w:hAnsiTheme="majorBidi" w:cstheme="majorBidi"/>
           <w:sz w:val="24"/>
           <w:szCs w:val="24"/>
           <w:lang w:val="en-CA"/>
+        </w:rPr>
+      </w:pPr>
+    </w:p>
+    <w:p>
+      <w:pPr>
+        <w:pStyle w:val="ListParagraph"/>
+        <w:rPr>
+          <w:rFonts w:asciiTheme="majorBidi" w:hAnsiTheme="majorBidi" w:cstheme="majorBidi"/>
+          <w:sz w:val="24"/>
+          <w:szCs w:val="24"/>
+          <w:lang w:val="en-CA"/>
+        </w:rPr>
+      </w:pPr>
+      <w:r>
+        <w:rPr>
+          <w:rFonts w:asciiTheme="majorBidi" w:hAnsiTheme="majorBidi" w:cstheme="majorBidi"/>
+          <w:noProof/>
+          <w:sz w:val="24"/>
+          <w:szCs w:val="24"/>
+          <w:lang w:val="en-CA"/>
+        </w:rPr>
+        <w:drawing>
+          <wp:inline distT="0" distB="0" distL="0" distR="0" wp14:anchorId="32090C7E" wp14:editId="6CD1B20A">
+            <wp:extent cx="2999317" cy="5486400"/>
+            <wp:effectExtent l="0" t="0" r="0" b="0"/>
+            <wp:docPr id="2061054562" name="Picture 1" descr="A cat holding another cat&#10;&#10;Description automatically generated"/>
+            <wp:cNvGraphicFramePr>
+              <a:graphicFrameLocks xmlns:a="http://schemas.openxmlformats.org/drawingml/2006/main" noChangeAspect="1"/>
+            </wp:cNvGraphicFramePr>
+            <a:graphic xmlns:a="http://schemas.openxmlformats.org/drawingml/2006/main">
+              <a:graphicData uri="http://schemas.openxmlformats.org/drawingml/2006/picture">
+                <pic:pic xmlns:pic="http://schemas.openxmlformats.org/drawingml/2006/picture">
+                  <pic:nvPicPr>
+                    <pic:cNvPr id="2061054562" name="Picture 1" descr="A cat holding another cat&#10;&#10;Description automatically generated"/>
+                    <pic:cNvPicPr/>
+                  </pic:nvPicPr>
+                  <pic:blipFill>
+                    <a:blip r:embed="rId11"/>
+                    <a:stretch>
+                      <a:fillRect/>
+                    </a:stretch>
+                  </pic:blipFill>
+                  <pic:spPr>
+                    <a:xfrm>
+                      <a:off x="0" y="0"/>
+                      <a:ext cx="3087710" cy="5648090"/>
+                    </a:xfrm>
+                    <a:prstGeom prst="rect">
+                      <a:avLst/>
+                    </a:prstGeom>
+                  </pic:spPr>
+                </pic:pic>
+              </a:graphicData>
+            </a:graphic>
+          </wp:inline>
+        </w:drawing>
+      </w:r>
+    </w:p>
+    <w:p>
+      <w:pPr>
+        <w:rPr>
+          <w:rFonts w:asciiTheme="majorBidi" w:hAnsiTheme="majorBidi" w:cstheme="majorBidi"/>
         </w:rPr>
       </w:pPr>
     </w:p>
@@ -2471,7 +2338,7 @@
                     <pic:cNvPicPr/>
                   </pic:nvPicPr>
                   <pic:blipFill>
-                    <a:blip r:embed="rId9" cstate="print">
+                    <a:blip r:embed="rId12" cstate="print">
                       <a:extLst>
                         <a:ext uri="{28A0092B-C50C-407E-A947-70E740481C1C}">
                           <a14:useLocalDpi xmlns:a14="http://schemas.microsoft.com/office/drawing/2010/main" val="0"/>
@@ -2926,10 +2793,375 @@
     </w:p>
     <w:p>
       <w:pPr>
-        <w:rPr>
-          <w:rFonts w:asciiTheme="majorBidi" w:hAnsiTheme="majorBidi" w:cstheme="majorBidi"/>
-        </w:rPr>
-      </w:pPr>
+        <w:ind w:left="360"/>
+        <w:rPr>
+          <w:rFonts w:asciiTheme="majorBidi" w:hAnsiTheme="majorBidi" w:cstheme="majorBidi"/>
+        </w:rPr>
+      </w:pPr>
+    </w:p>
+    <w:p>
+      <w:pPr>
+        <w:ind w:left="360"/>
+        <w:rPr>
+          <w:rFonts w:asciiTheme="majorBidi" w:hAnsiTheme="majorBidi" w:cstheme="majorBidi"/>
+        </w:rPr>
+      </w:pPr>
+      <w:r>
+        <w:rPr>
+          <w:rFonts w:asciiTheme="majorBidi" w:hAnsiTheme="majorBidi" w:cstheme="majorBidi"/>
+        </w:rPr>
+        <w:t>1- Brightness, 2- Contrast, 3- Grayscale, 4- Padding (5:4), 5- Threshold, 6- Blend</w:t>
+      </w:r>
+      <w:r>
+        <w:rPr>
+          <w:rFonts w:asciiTheme="majorBidi" w:hAnsiTheme="majorBidi" w:cstheme="majorBidi"/>
+        </w:rPr>
+        <w:t>, 7- Undo</w:t>
+      </w:r>
+    </w:p>
+    <w:p>
+      <w:pPr>
+        <w:rPr>
+          <w:rFonts w:asciiTheme="majorBidi" w:hAnsiTheme="majorBidi" w:cstheme="majorBidi"/>
+        </w:rPr>
+      </w:pPr>
+      <w:r>
+        <w:rPr>
+          <w:rFonts w:asciiTheme="majorBidi" w:hAnsiTheme="majorBidi" w:cstheme="majorBidi"/>
+          <w:noProof/>
+        </w:rPr>
+        <w:drawing>
+          <wp:inline distT="0" distB="0" distL="0" distR="0" wp14:anchorId="64716397" wp14:editId="31A4F6AE">
+            <wp:extent cx="2702560" cy="1208645"/>
+            <wp:effectExtent l="0" t="0" r="2540" b="0"/>
+            <wp:docPr id="464067500" name="Picture 3" descr="A screenshot of a computer&#10;&#10;Description automatically generated"/>
+            <wp:cNvGraphicFramePr>
+              <a:graphicFrameLocks xmlns:a="http://schemas.openxmlformats.org/drawingml/2006/main" noChangeAspect="1"/>
+            </wp:cNvGraphicFramePr>
+            <a:graphic xmlns:a="http://schemas.openxmlformats.org/drawingml/2006/main">
+              <a:graphicData uri="http://schemas.openxmlformats.org/drawingml/2006/picture">
+                <pic:pic xmlns:pic="http://schemas.openxmlformats.org/drawingml/2006/picture">
+                  <pic:nvPicPr>
+                    <pic:cNvPr id="464067500" name="Picture 3" descr="A screenshot of a computer&#10;&#10;Description automatically generated"/>
+                    <pic:cNvPicPr/>
+                  </pic:nvPicPr>
+                  <pic:blipFill>
+                    <a:blip r:embed="rId13" cstate="print">
+                      <a:extLst>
+                        <a:ext uri="{28A0092B-C50C-407E-A947-70E740481C1C}">
+                          <a14:useLocalDpi xmlns:a14="http://schemas.microsoft.com/office/drawing/2010/main" val="0"/>
+                        </a:ext>
+                      </a:extLst>
+                    </a:blip>
+                    <a:stretch>
+                      <a:fillRect/>
+                    </a:stretch>
+                  </pic:blipFill>
+                  <pic:spPr>
+                    <a:xfrm>
+                      <a:off x="0" y="0"/>
+                      <a:ext cx="2771763" cy="1239594"/>
+                    </a:xfrm>
+                    <a:prstGeom prst="rect">
+                      <a:avLst/>
+                    </a:prstGeom>
+                  </pic:spPr>
+                </pic:pic>
+              </a:graphicData>
+            </a:graphic>
+          </wp:inline>
+        </w:drawing>
+      </w:r>
+      <w:r>
+        <w:rPr>
+          <w:rFonts w:asciiTheme="majorBidi" w:hAnsiTheme="majorBidi" w:cstheme="majorBidi"/>
+          <w:noProof/>
+        </w:rPr>
+        <w:drawing>
+          <wp:inline distT="0" distB="0" distL="0" distR="0" wp14:anchorId="25FB0D06" wp14:editId="013D8F09">
+            <wp:extent cx="2505710" cy="1233045"/>
+            <wp:effectExtent l="0" t="0" r="0" b="0"/>
+            <wp:docPr id="1611511394" name="Picture 4" descr="A screenshot of a computer&#10;&#10;Description automatically generated"/>
+            <wp:cNvGraphicFramePr>
+              <a:graphicFrameLocks xmlns:a="http://schemas.openxmlformats.org/drawingml/2006/main" noChangeAspect="1"/>
+            </wp:cNvGraphicFramePr>
+            <a:graphic xmlns:a="http://schemas.openxmlformats.org/drawingml/2006/main">
+              <a:graphicData uri="http://schemas.openxmlformats.org/drawingml/2006/picture">
+                <pic:pic xmlns:pic="http://schemas.openxmlformats.org/drawingml/2006/picture">
+                  <pic:nvPicPr>
+                    <pic:cNvPr id="1611511394" name="Picture 4" descr="A screenshot of a computer&#10;&#10;Description automatically generated"/>
+                    <pic:cNvPicPr/>
+                  </pic:nvPicPr>
+                  <pic:blipFill>
+                    <a:blip r:embed="rId14" cstate="print">
+                      <a:extLst>
+                        <a:ext uri="{28A0092B-C50C-407E-A947-70E740481C1C}">
+                          <a14:useLocalDpi xmlns:a14="http://schemas.microsoft.com/office/drawing/2010/main" val="0"/>
+                        </a:ext>
+                      </a:extLst>
+                    </a:blip>
+                    <a:stretch>
+                      <a:fillRect/>
+                    </a:stretch>
+                  </pic:blipFill>
+                  <pic:spPr>
+                    <a:xfrm>
+                      <a:off x="0" y="0"/>
+                      <a:ext cx="2590347" cy="1274694"/>
+                    </a:xfrm>
+                    <a:prstGeom prst="rect">
+                      <a:avLst/>
+                    </a:prstGeom>
+                  </pic:spPr>
+                </pic:pic>
+              </a:graphicData>
+            </a:graphic>
+          </wp:inline>
+        </w:drawing>
+      </w:r>
+      <w:r>
+        <w:rPr>
+          <w:rFonts w:asciiTheme="majorBidi" w:hAnsiTheme="majorBidi" w:cstheme="majorBidi"/>
+          <w:noProof/>
+        </w:rPr>
+        <w:drawing>
+          <wp:inline distT="0" distB="0" distL="0" distR="0" wp14:anchorId="0C327CF7" wp14:editId="448D713A">
+            <wp:extent cx="2677039" cy="1300480"/>
+            <wp:effectExtent l="0" t="0" r="3175" b="0"/>
+            <wp:docPr id="651902130" name="Picture 5" descr="A screenshot of a computer&#10;&#10;Description automatically generated"/>
+            <wp:cNvGraphicFramePr>
+              <a:graphicFrameLocks xmlns:a="http://schemas.openxmlformats.org/drawingml/2006/main" noChangeAspect="1"/>
+            </wp:cNvGraphicFramePr>
+            <a:graphic xmlns:a="http://schemas.openxmlformats.org/drawingml/2006/main">
+              <a:graphicData uri="http://schemas.openxmlformats.org/drawingml/2006/picture">
+                <pic:pic xmlns:pic="http://schemas.openxmlformats.org/drawingml/2006/picture">
+                  <pic:nvPicPr>
+                    <pic:cNvPr id="651902130" name="Picture 5" descr="A screenshot of a computer&#10;&#10;Description automatically generated"/>
+                    <pic:cNvPicPr/>
+                  </pic:nvPicPr>
+                  <pic:blipFill>
+                    <a:blip r:embed="rId15" cstate="print">
+                      <a:extLst>
+                        <a:ext uri="{28A0092B-C50C-407E-A947-70E740481C1C}">
+                          <a14:useLocalDpi xmlns:a14="http://schemas.microsoft.com/office/drawing/2010/main" val="0"/>
+                        </a:ext>
+                      </a:extLst>
+                    </a:blip>
+                    <a:stretch>
+                      <a:fillRect/>
+                    </a:stretch>
+                  </pic:blipFill>
+                  <pic:spPr>
+                    <a:xfrm>
+                      <a:off x="0" y="0"/>
+                      <a:ext cx="2743100" cy="1332572"/>
+                    </a:xfrm>
+                    <a:prstGeom prst="rect">
+                      <a:avLst/>
+                    </a:prstGeom>
+                  </pic:spPr>
+                </pic:pic>
+              </a:graphicData>
+            </a:graphic>
+          </wp:inline>
+        </w:drawing>
+      </w:r>
+      <w:r>
+        <w:rPr>
+          <w:rFonts w:asciiTheme="majorBidi" w:hAnsiTheme="majorBidi" w:cstheme="majorBidi"/>
+          <w:noProof/>
+        </w:rPr>
+        <w:drawing>
+          <wp:inline distT="0" distB="0" distL="0" distR="0" wp14:anchorId="3E45E9C1" wp14:editId="13B5E7E1">
+            <wp:extent cx="2692400" cy="1293559"/>
+            <wp:effectExtent l="0" t="0" r="0" b="1905"/>
+            <wp:docPr id="1140462815" name="Picture 6" descr="A screenshot of a cat&#10;&#10;Description automatically generated"/>
+            <wp:cNvGraphicFramePr>
+              <a:graphicFrameLocks xmlns:a="http://schemas.openxmlformats.org/drawingml/2006/main" noChangeAspect="1"/>
+            </wp:cNvGraphicFramePr>
+            <a:graphic xmlns:a="http://schemas.openxmlformats.org/drawingml/2006/main">
+              <a:graphicData uri="http://schemas.openxmlformats.org/drawingml/2006/picture">
+                <pic:pic xmlns:pic="http://schemas.openxmlformats.org/drawingml/2006/picture">
+                  <pic:nvPicPr>
+                    <pic:cNvPr id="1140462815" name="Picture 6" descr="A screenshot of a cat&#10;&#10;Description automatically generated"/>
+                    <pic:cNvPicPr/>
+                  </pic:nvPicPr>
+                  <pic:blipFill>
+                    <a:blip r:embed="rId16" cstate="print">
+                      <a:extLst>
+                        <a:ext uri="{28A0092B-C50C-407E-A947-70E740481C1C}">
+                          <a14:useLocalDpi xmlns:a14="http://schemas.microsoft.com/office/drawing/2010/main" val="0"/>
+                        </a:ext>
+                      </a:extLst>
+                    </a:blip>
+                    <a:stretch>
+                      <a:fillRect/>
+                    </a:stretch>
+                  </pic:blipFill>
+                  <pic:spPr>
+                    <a:xfrm>
+                      <a:off x="0" y="0"/>
+                      <a:ext cx="2803943" cy="1347150"/>
+                    </a:xfrm>
+                    <a:prstGeom prst="rect">
+                      <a:avLst/>
+                    </a:prstGeom>
+                  </pic:spPr>
+                </pic:pic>
+              </a:graphicData>
+            </a:graphic>
+          </wp:inline>
+        </w:drawing>
+      </w:r>
+      <w:r>
+        <w:rPr>
+          <w:rFonts w:asciiTheme="majorBidi" w:hAnsiTheme="majorBidi" w:cstheme="majorBidi"/>
+          <w:noProof/>
+        </w:rPr>
+        <w:drawing>
+          <wp:inline distT="0" distB="0" distL="0" distR="0" wp14:anchorId="4A09469C" wp14:editId="293C91E6">
+            <wp:extent cx="2680855" cy="1297179"/>
+            <wp:effectExtent l="0" t="0" r="0" b="0"/>
+            <wp:docPr id="1060296075" name="Picture 7" descr="A screenshot of a computer&#10;&#10;Description automatically generated"/>
+            <wp:cNvGraphicFramePr>
+              <a:graphicFrameLocks xmlns:a="http://schemas.openxmlformats.org/drawingml/2006/main" noChangeAspect="1"/>
+            </wp:cNvGraphicFramePr>
+            <a:graphic xmlns:a="http://schemas.openxmlformats.org/drawingml/2006/main">
+              <a:graphicData uri="http://schemas.openxmlformats.org/drawingml/2006/picture">
+                <pic:pic xmlns:pic="http://schemas.openxmlformats.org/drawingml/2006/picture">
+                  <pic:nvPicPr>
+                    <pic:cNvPr id="1060296075" name="Picture 7" descr="A screenshot of a computer&#10;&#10;Description automatically generated"/>
+                    <pic:cNvPicPr/>
+                  </pic:nvPicPr>
+                  <pic:blipFill>
+                    <a:blip r:embed="rId17" cstate="print">
+                      <a:extLst>
+                        <a:ext uri="{28A0092B-C50C-407E-A947-70E740481C1C}">
+                          <a14:useLocalDpi xmlns:a14="http://schemas.microsoft.com/office/drawing/2010/main" val="0"/>
+                        </a:ext>
+                      </a:extLst>
+                    </a:blip>
+                    <a:stretch>
+                      <a:fillRect/>
+                    </a:stretch>
+                  </pic:blipFill>
+                  <pic:spPr>
+                    <a:xfrm>
+                      <a:off x="0" y="0"/>
+                      <a:ext cx="2821341" cy="1365156"/>
+                    </a:xfrm>
+                    <a:prstGeom prst="rect">
+                      <a:avLst/>
+                    </a:prstGeom>
+                  </pic:spPr>
+                </pic:pic>
+              </a:graphicData>
+            </a:graphic>
+          </wp:inline>
+        </w:drawing>
+      </w:r>
+      <w:r>
+        <w:rPr>
+          <w:rFonts w:asciiTheme="majorBidi" w:hAnsiTheme="majorBidi" w:cstheme="majorBidi"/>
+          <w:noProof/>
+        </w:rPr>
+        <w:drawing>
+          <wp:inline distT="0" distB="0" distL="0" distR="0" wp14:anchorId="030E1B94" wp14:editId="0439674C">
+            <wp:extent cx="2692400" cy="1305927"/>
+            <wp:effectExtent l="0" t="0" r="0" b="2540"/>
+            <wp:docPr id="1468855865" name="Picture 8" descr="A screenshot of a computer&#10;&#10;Description automatically generated"/>
+            <wp:cNvGraphicFramePr>
+              <a:graphicFrameLocks xmlns:a="http://schemas.openxmlformats.org/drawingml/2006/main" noChangeAspect="1"/>
+            </wp:cNvGraphicFramePr>
+            <a:graphic xmlns:a="http://schemas.openxmlformats.org/drawingml/2006/main">
+              <a:graphicData uri="http://schemas.openxmlformats.org/drawingml/2006/picture">
+                <pic:pic xmlns:pic="http://schemas.openxmlformats.org/drawingml/2006/picture">
+                  <pic:nvPicPr>
+                    <pic:cNvPr id="1468855865" name="Picture 8" descr="A screenshot of a computer&#10;&#10;Description automatically generated"/>
+                    <pic:cNvPicPr/>
+                  </pic:nvPicPr>
+                  <pic:blipFill>
+                    <a:blip r:embed="rId18" cstate="print">
+                      <a:extLst>
+                        <a:ext uri="{28A0092B-C50C-407E-A947-70E740481C1C}">
+                          <a14:useLocalDpi xmlns:a14="http://schemas.microsoft.com/office/drawing/2010/main" val="0"/>
+                        </a:ext>
+                      </a:extLst>
+                    </a:blip>
+                    <a:stretch>
+                      <a:fillRect/>
+                    </a:stretch>
+                  </pic:blipFill>
+                  <pic:spPr>
+                    <a:xfrm>
+                      <a:off x="0" y="0"/>
+                      <a:ext cx="2787631" cy="1352118"/>
+                    </a:xfrm>
+                    <a:prstGeom prst="rect">
+                      <a:avLst/>
+                    </a:prstGeom>
+                  </pic:spPr>
+                </pic:pic>
+              </a:graphicData>
+            </a:graphic>
+          </wp:inline>
+        </w:drawing>
+      </w:r>
+    </w:p>
+    <w:p>
+      <w:pPr>
+        <w:rPr>
+          <w:rFonts w:asciiTheme="majorBidi" w:hAnsiTheme="majorBidi" w:cstheme="majorBidi"/>
+        </w:rPr>
+      </w:pPr>
+      <w:r>
+        <w:rPr>
+          <w:rFonts w:asciiTheme="majorBidi" w:hAnsiTheme="majorBidi" w:cstheme="majorBidi"/>
+          <w:noProof/>
+        </w:rPr>
+        <w:lastRenderedPageBreak/>
+        <w:drawing>
+          <wp:inline distT="0" distB="0" distL="0" distR="0" wp14:anchorId="273085E4" wp14:editId="0121AEBE">
+            <wp:extent cx="2565556" cy="1262495"/>
+            <wp:effectExtent l="0" t="0" r="0" b="0"/>
+            <wp:docPr id="865204043" name="Picture 9" descr="A collage of a cat&#10;&#10;Description automatically generated"/>
+            <wp:cNvGraphicFramePr>
+              <a:graphicFrameLocks xmlns:a="http://schemas.openxmlformats.org/drawingml/2006/main" noChangeAspect="1"/>
+            </wp:cNvGraphicFramePr>
+            <a:graphic xmlns:a="http://schemas.openxmlformats.org/drawingml/2006/main">
+              <a:graphicData uri="http://schemas.openxmlformats.org/drawingml/2006/picture">
+                <pic:pic xmlns:pic="http://schemas.openxmlformats.org/drawingml/2006/picture">
+                  <pic:nvPicPr>
+                    <pic:cNvPr id="865204043" name="Picture 9" descr="A collage of a cat&#10;&#10;Description automatically generated"/>
+                    <pic:cNvPicPr/>
+                  </pic:nvPicPr>
+                  <pic:blipFill>
+                    <a:blip r:embed="rId19" cstate="print">
+                      <a:extLst>
+                        <a:ext uri="{28A0092B-C50C-407E-A947-70E740481C1C}">
+                          <a14:useLocalDpi xmlns:a14="http://schemas.microsoft.com/office/drawing/2010/main" val="0"/>
+                        </a:ext>
+                      </a:extLst>
+                    </a:blip>
+                    <a:stretch>
+                      <a:fillRect/>
+                    </a:stretch>
+                  </pic:blipFill>
+                  <pic:spPr>
+                    <a:xfrm>
+                      <a:off x="0" y="0"/>
+                      <a:ext cx="2661721" cy="1309817"/>
+                    </a:xfrm>
+                    <a:prstGeom prst="rect">
+                      <a:avLst/>
+                    </a:prstGeom>
+                  </pic:spPr>
+                </pic:pic>
+              </a:graphicData>
+            </a:graphic>
+          </wp:inline>
+        </w:drawing>
+      </w:r>
     </w:p>
     <w:p>
       <w:pPr>
@@ -2950,97 +3182,113 @@
           <w:rFonts w:asciiTheme="majorBidi" w:hAnsiTheme="majorBidi" w:cstheme="majorBidi"/>
         </w:rPr>
       </w:pPr>
-    </w:p>
-    <w:p>
-      <w:pPr>
-        <w:rPr>
-          <w:rFonts w:asciiTheme="majorBidi" w:hAnsiTheme="majorBidi" w:cstheme="majorBidi"/>
-        </w:rPr>
-      </w:pPr>
-    </w:p>
-    <w:p>
-      <w:pPr>
-        <w:rPr>
-          <w:rFonts w:asciiTheme="majorBidi" w:hAnsiTheme="majorBidi" w:cstheme="majorBidi"/>
-        </w:rPr>
-      </w:pPr>
-    </w:p>
-    <w:p>
-      <w:pPr>
-        <w:rPr>
-          <w:rFonts w:asciiTheme="majorBidi" w:hAnsiTheme="majorBidi" w:cstheme="majorBidi"/>
-        </w:rPr>
-      </w:pPr>
-    </w:p>
-    <w:p>
-      <w:pPr>
-        <w:rPr>
-          <w:rFonts w:asciiTheme="majorBidi" w:hAnsiTheme="majorBidi" w:cstheme="majorBidi"/>
-        </w:rPr>
-      </w:pPr>
-    </w:p>
-    <w:p>
-      <w:pPr>
-        <w:rPr>
-          <w:rFonts w:asciiTheme="majorBidi" w:hAnsiTheme="majorBidi" w:cstheme="majorBidi"/>
-        </w:rPr>
-      </w:pPr>
-    </w:p>
-    <w:p>
-      <w:pPr>
-        <w:rPr>
-          <w:rFonts w:asciiTheme="majorBidi" w:hAnsiTheme="majorBidi" w:cstheme="majorBidi"/>
-        </w:rPr>
-      </w:pPr>
-    </w:p>
-    <w:p>
-      <w:pPr>
-        <w:rPr>
-          <w:rFonts w:asciiTheme="majorBidi" w:hAnsiTheme="majorBidi" w:cstheme="majorBidi"/>
-        </w:rPr>
-      </w:pPr>
-    </w:p>
-    <w:p>
-      <w:pPr>
-        <w:rPr>
-          <w:rFonts w:asciiTheme="majorBidi" w:hAnsiTheme="majorBidi" w:cstheme="majorBidi"/>
-        </w:rPr>
-      </w:pPr>
-    </w:p>
-    <w:p>
-      <w:pPr>
-        <w:rPr>
-          <w:rFonts w:asciiTheme="majorBidi" w:hAnsiTheme="majorBidi" w:cstheme="majorBidi"/>
-        </w:rPr>
-      </w:pPr>
-    </w:p>
-    <w:p>
-      <w:pPr>
-        <w:rPr>
-          <w:rFonts w:asciiTheme="majorBidi" w:hAnsiTheme="majorBidi" w:cstheme="majorBidi"/>
-        </w:rPr>
-      </w:pPr>
-    </w:p>
-    <w:p>
-      <w:pPr>
-        <w:rPr>
-          <w:rFonts w:asciiTheme="majorBidi" w:hAnsiTheme="majorBidi" w:cstheme="majorBidi"/>
-        </w:rPr>
-      </w:pPr>
-    </w:p>
-    <w:p>
-      <w:pPr>
-        <w:rPr>
-          <w:rFonts w:asciiTheme="majorBidi" w:hAnsiTheme="majorBidi" w:cstheme="majorBidi"/>
-        </w:rPr>
-      </w:pPr>
-    </w:p>
-    <w:p>
-      <w:pPr>
-        <w:rPr>
-          <w:rFonts w:asciiTheme="majorBidi" w:hAnsiTheme="majorBidi" w:cstheme="majorBidi"/>
-        </w:rPr>
-      </w:pPr>
+      <w:r>
+        <w:rPr>
+          <w:rFonts w:asciiTheme="majorBidi" w:hAnsiTheme="majorBidi" w:cstheme="majorBidi"/>
+        </w:rPr>
+        <w:t>8– Logs, 9- Exit and saved</w:t>
+      </w:r>
+    </w:p>
+    <w:p>
+      <w:pPr>
+        <w:rPr>
+          <w:rFonts w:asciiTheme="majorBidi" w:hAnsiTheme="majorBidi" w:cstheme="majorBidi"/>
+        </w:rPr>
+      </w:pPr>
+      <w:r>
+        <w:rPr>
+          <w:rFonts w:asciiTheme="majorBidi" w:hAnsiTheme="majorBidi" w:cstheme="majorBidi"/>
+          <w:noProof/>
+        </w:rPr>
+        <w:drawing>
+          <wp:inline distT="0" distB="0" distL="0" distR="0" wp14:anchorId="189CF737" wp14:editId="1CA7851F">
+            <wp:extent cx="3538620" cy="4028089"/>
+            <wp:effectExtent l="0" t="0" r="5080" b="0"/>
+            <wp:docPr id="199583517" name="Picture 10" descr="A screenshot of a computer program&#10;&#10;Description automatically generated"/>
+            <wp:cNvGraphicFramePr>
+              <a:graphicFrameLocks xmlns:a="http://schemas.openxmlformats.org/drawingml/2006/main" noChangeAspect="1"/>
+            </wp:cNvGraphicFramePr>
+            <a:graphic xmlns:a="http://schemas.openxmlformats.org/drawingml/2006/main">
+              <a:graphicData uri="http://schemas.openxmlformats.org/drawingml/2006/picture">
+                <pic:pic xmlns:pic="http://schemas.openxmlformats.org/drawingml/2006/picture">
+                  <pic:nvPicPr>
+                    <pic:cNvPr id="199583517" name="Picture 10" descr="A screenshot of a computer program&#10;&#10;Description automatically generated"/>
+                    <pic:cNvPicPr/>
+                  </pic:nvPicPr>
+                  <pic:blipFill>
+                    <a:blip r:embed="rId20" cstate="print">
+                      <a:extLst>
+                        <a:ext uri="{28A0092B-C50C-407E-A947-70E740481C1C}">
+                          <a14:useLocalDpi xmlns:a14="http://schemas.microsoft.com/office/drawing/2010/main" val="0"/>
+                        </a:ext>
+                      </a:extLst>
+                    </a:blip>
+                    <a:stretch>
+                      <a:fillRect/>
+                    </a:stretch>
+                  </pic:blipFill>
+                  <pic:spPr>
+                    <a:xfrm>
+                      <a:off x="0" y="0"/>
+                      <a:ext cx="3607498" cy="4106494"/>
+                    </a:xfrm>
+                    <a:prstGeom prst="rect">
+                      <a:avLst/>
+                    </a:prstGeom>
+                  </pic:spPr>
+                </pic:pic>
+              </a:graphicData>
+            </a:graphic>
+          </wp:inline>
+        </w:drawing>
+      </w:r>
+      <w:r>
+        <w:rPr>
+          <w:rFonts w:asciiTheme="majorBidi" w:hAnsiTheme="majorBidi" w:cstheme="majorBidi"/>
+          <w:noProof/>
+        </w:rPr>
+        <w:drawing>
+          <wp:inline distT="0" distB="0" distL="0" distR="0" wp14:anchorId="7196D394" wp14:editId="7FA2483D">
+            <wp:extent cx="2309649" cy="4032477"/>
+            <wp:effectExtent l="0" t="0" r="1905" b="0"/>
+            <wp:docPr id="720539023" name="Picture 11" descr="A screenshot of a computer&#10;&#10;Description automatically generated"/>
+            <wp:cNvGraphicFramePr>
+              <a:graphicFrameLocks xmlns:a="http://schemas.openxmlformats.org/drawingml/2006/main" noChangeAspect="1"/>
+            </wp:cNvGraphicFramePr>
+            <a:graphic xmlns:a="http://schemas.openxmlformats.org/drawingml/2006/main">
+              <a:graphicData uri="http://schemas.openxmlformats.org/drawingml/2006/picture">
+                <pic:pic xmlns:pic="http://schemas.openxmlformats.org/drawingml/2006/picture">
+                  <pic:nvPicPr>
+                    <pic:cNvPr id="720539023" name="Picture 11" descr="A screenshot of a computer&#10;&#10;Description automatically generated"/>
+                    <pic:cNvPicPr/>
+                  </pic:nvPicPr>
+                  <pic:blipFill>
+                    <a:blip r:embed="rId21" cstate="print">
+                      <a:extLst>
+                        <a:ext uri="{28A0092B-C50C-407E-A947-70E740481C1C}">
+                          <a14:useLocalDpi xmlns:a14="http://schemas.microsoft.com/office/drawing/2010/main" val="0"/>
+                        </a:ext>
+                      </a:extLst>
+                    </a:blip>
+                    <a:stretch>
+                      <a:fillRect/>
+                    </a:stretch>
+                  </pic:blipFill>
+                  <pic:spPr>
+                    <a:xfrm>
+                      <a:off x="0" y="0"/>
+                      <a:ext cx="2323389" cy="4056466"/>
+                    </a:xfrm>
+                    <a:prstGeom prst="rect">
+                      <a:avLst/>
+                    </a:prstGeom>
+                  </pic:spPr>
+                </pic:pic>
+              </a:graphicData>
+            </a:graphic>
+          </wp:inline>
+        </w:drawing>
+      </w:r>
     </w:p>
     <w:p>
       <w:pPr>
@@ -3101,7 +3349,7 @@
           <w:szCs w:val="28"/>
         </w:rPr>
       </w:pPr>
-      <w:hyperlink r:id="rId10" w:history="1">
+      <w:hyperlink r:id="rId22" w:history="1">
         <w:r>
           <w:rPr>
             <w:rStyle w:val="Hyperlink"/>
@@ -3218,7 +3466,7 @@
       </w:r>
     </w:p>
     <w:sectPr>
-      <w:footerReference w:type="default" r:id="rId11"/>
+      <w:footerReference w:type="default" r:id="rId23"/>
       <w:pgSz w:w="12240" w:h="15840"/>
       <w:pgMar w:top="1440" w:right="1440" w:bottom="1440" w:left="1440" w:header="708" w:footer="178" w:gutter="0"/>
       <w:cols w:space="708"/>

</xml_diff>